<commit_message>
added responce line numbers
</commit_message>
<xml_diff>
--- a/ISMEJ_submission/Reviewer responses.docx
+++ b/ISMEJ_submission/Reviewer responses.docx
@@ -25,6 +25,98 @@
       <w:pPr>
         <w:rPr>
           <w:rFonts w:ascii="Times New Roman" w:hAnsi="Times New Roman" w:cs="Times New Roman"/>
+          <w:b/>
+          <w:sz w:val="18"/>
+          <w:szCs w:val="18"/>
+        </w:rPr>
+      </w:pPr>
+      <w:r>
+        <w:rPr>
+          <w:rFonts w:ascii="Times New Roman" w:hAnsi="Times New Roman" w:cs="Times New Roman"/>
+          <w:b/>
+          <w:sz w:val="18"/>
+          <w:szCs w:val="18"/>
+        </w:rPr>
+        <w:t>NOTE</w:t>
+      </w:r>
+      <w:r>
+        <w:rPr>
+          <w:rFonts w:ascii="Times New Roman" w:hAnsi="Times New Roman" w:cs="Times New Roman"/>
+          <w:sz w:val="18"/>
+          <w:szCs w:val="18"/>
+        </w:rPr>
+        <w:t>: lin</w:t>
+      </w:r>
+      <w:r>
+        <w:rPr>
+          <w:rFonts w:ascii="Times New Roman" w:hAnsi="Times New Roman" w:cs="Times New Roman"/>
+          <w:sz w:val="18"/>
+          <w:szCs w:val="18"/>
+        </w:rPr>
+        <w:t>e numbers correspond to the numb</w:t>
+      </w:r>
+      <w:r>
+        <w:rPr>
+          <w:rFonts w:ascii="Times New Roman" w:hAnsi="Times New Roman" w:cs="Times New Roman"/>
+          <w:sz w:val="18"/>
+          <w:szCs w:val="18"/>
+        </w:rPr>
+        <w:t xml:space="preserve">ers displayed in Microsoft Word when </w:t>
+      </w:r>
+      <w:r>
+        <w:rPr>
+          <w:rFonts w:ascii="Times New Roman" w:hAnsi="Times New Roman" w:cs="Times New Roman"/>
+          <w:sz w:val="18"/>
+          <w:szCs w:val="18"/>
+        </w:rPr>
+        <w:t xml:space="preserve">tracked changes </w:t>
+      </w:r>
+      <w:r>
+        <w:rPr>
+          <w:rFonts w:ascii="Times New Roman" w:hAnsi="Times New Roman" w:cs="Times New Roman"/>
+          <w:sz w:val="18"/>
+          <w:szCs w:val="18"/>
+        </w:rPr>
+        <w:t>are</w:t>
+      </w:r>
+      <w:r>
+        <w:rPr>
+          <w:rFonts w:ascii="Times New Roman" w:hAnsi="Times New Roman" w:cs="Times New Roman"/>
+          <w:sz w:val="18"/>
+          <w:szCs w:val="18"/>
+        </w:rPr>
+        <w:t xml:space="preserve"> </w:t>
+      </w:r>
+      <w:r>
+        <w:rPr>
+          <w:rFonts w:ascii="Times New Roman" w:hAnsi="Times New Roman" w:cs="Times New Roman"/>
+          <w:sz w:val="18"/>
+          <w:szCs w:val="18"/>
+          <w:u w:val="single"/>
+        </w:rPr>
+        <w:t>shown</w:t>
+      </w:r>
+      <w:r>
+        <w:rPr>
+          <w:rFonts w:ascii="Times New Roman" w:hAnsi="Times New Roman" w:cs="Times New Roman"/>
+          <w:sz w:val="18"/>
+          <w:szCs w:val="18"/>
+        </w:rPr>
+        <w:t>.</w:t>
+      </w:r>
+      <w:r>
+        <w:rPr>
+          <w:rFonts w:ascii="Times New Roman" w:hAnsi="Times New Roman" w:cs="Times New Roman"/>
+          <w:sz w:val="18"/>
+          <w:szCs w:val="18"/>
+        </w:rPr>
+        <w:t xml:space="preserve"> Disabling comments/tracked changes will change the line numbering.</w:t>
+      </w:r>
+    </w:p>
+    <w:p>
+      <w:pPr>
+        <w:rPr>
+          <w:rFonts w:ascii="Times New Roman" w:hAnsi="Times New Roman" w:cs="Times New Roman"/>
           <w:sz w:val="18"/>
           <w:szCs w:val="18"/>
         </w:rPr>
@@ -166,6 +258,14 @@
               </w:rPr>
               <w:t>We re-wrote the title to address concern brought up by both referees</w:t>
             </w:r>
+            <w:r>
+              <w:rPr>
+                <w:rFonts w:ascii="Times New Roman" w:hAnsi="Times New Roman" w:cs="Times New Roman"/>
+                <w:sz w:val="18"/>
+                <w:szCs w:val="18"/>
+              </w:rPr>
+              <w:t xml:space="preserve"> (line 2)</w:t>
+            </w:r>
           </w:p>
         </w:tc>
       </w:tr>
@@ -232,6 +332,14 @@
               </w:rPr>
               <w:t>ed the redundant first sentence</w:t>
             </w:r>
+            <w:r>
+              <w:rPr>
+                <w:rFonts w:ascii="Times New Roman" w:hAnsi="Times New Roman" w:cs="Times New Roman"/>
+                <w:sz w:val="18"/>
+                <w:szCs w:val="18"/>
+              </w:rPr>
+              <w:t xml:space="preserve"> (line 45)</w:t>
+            </w:r>
           </w:p>
         </w:tc>
       </w:tr>
@@ -280,7 +388,15 @@
                 <w:sz w:val="18"/>
                 <w:szCs w:val="18"/>
               </w:rPr>
-              <w:t>Rephrased to be more specific; lines 46-48.</w:t>
+              <w:t>Rephrased to be more specific</w:t>
+            </w:r>
+            <w:r>
+              <w:rPr>
+                <w:rFonts w:ascii="Times New Roman" w:hAnsi="Times New Roman" w:cs="Times New Roman"/>
+                <w:sz w:val="18"/>
+                <w:szCs w:val="18"/>
+              </w:rPr>
+              <w:t xml:space="preserve"> (line 46-48)</w:t>
             </w:r>
           </w:p>
         </w:tc>
@@ -330,7 +446,15 @@
                 <w:sz w:val="18"/>
                 <w:szCs w:val="18"/>
               </w:rPr>
-              <w:t>Added introductory overview on the study’s design; lines 51-53.</w:t>
+              <w:t>Added introductory overview o</w:t>
+            </w:r>
+            <w:r>
+              <w:rPr>
+                <w:rFonts w:ascii="Times New Roman" w:hAnsi="Times New Roman" w:cs="Times New Roman"/>
+                <w:sz w:val="18"/>
+                <w:szCs w:val="18"/>
+              </w:rPr>
+              <w:t>n the study’s design (lines 51-53)</w:t>
             </w:r>
           </w:p>
         </w:tc>
@@ -383,7 +507,15 @@
                 <w:sz w:val="18"/>
                 <w:szCs w:val="18"/>
               </w:rPr>
-              <w:t>Added mention in the title and abstract; line 49</w:t>
+              <w:t>Added mention in the title and abstract</w:t>
+            </w:r>
+            <w:r>
+              <w:rPr>
+                <w:rFonts w:ascii="Times New Roman" w:hAnsi="Times New Roman" w:cs="Times New Roman"/>
+                <w:sz w:val="18"/>
+                <w:szCs w:val="18"/>
+              </w:rPr>
+              <w:t xml:space="preserve"> (lines 2, 49)</w:t>
             </w:r>
           </w:p>
         </w:tc>
@@ -436,7 +568,15 @@
                 <w:sz w:val="18"/>
                 <w:szCs w:val="18"/>
               </w:rPr>
-              <w:t>This was misleading. Changed to “…broad predicted proteins…”; line 56</w:t>
+              <w:t>This was misleading. Changed to “</w:t>
+            </w:r>
+            <w:r>
+              <w:rPr>
+                <w:rFonts w:ascii="Times New Roman" w:hAnsi="Times New Roman" w:cs="Times New Roman"/>
+                <w:sz w:val="18"/>
+                <w:szCs w:val="18"/>
+              </w:rPr>
+              <w:t>…broad predicted proteins…” (lines 56-57)</w:t>
             </w:r>
           </w:p>
         </w:tc>
@@ -464,17 +604,7 @@
                 <w:sz w:val="18"/>
                 <w:szCs w:val="18"/>
               </w:rPr>
-              <w:t xml:space="preserve">Ln 123: What is a “halite nodule”? Some basic information would be useful </w:t>
-            </w:r>
-            <w:bookmarkStart w:id="0" w:name="_GoBack"/>
-            <w:bookmarkEnd w:id="0"/>
-            <w:r>
-              <w:rPr>
-                <w:rFonts w:ascii="Times New Roman" w:hAnsi="Times New Roman" w:cs="Times New Roman"/>
-                <w:sz w:val="18"/>
-                <w:szCs w:val="18"/>
-              </w:rPr>
-              <w:t>here, for example, what is the approximate size and/or mass of a nodule or sample? Would one sample be a collection of many tiny halite nodules, or one or more larger nodules?</w:t>
+              <w:t>Ln 123: What is a “halite nodule”? Some basic information would be useful here, for example, what is the approximate size and/or mass of a nodule or sample? Would one sample be a collection of many tiny halite nodules, or one or more larger nodules?</w:t>
             </w:r>
           </w:p>
           <w:p>
@@ -525,7 +655,15 @@
                 <w:sz w:val="18"/>
                 <w:szCs w:val="18"/>
               </w:rPr>
-              <w:t>e introduction and methods; lines 109-111, 144</w:t>
+              <w:t>e int</w:t>
+            </w:r>
+            <w:r>
+              <w:rPr>
+                <w:rFonts w:ascii="Times New Roman" w:hAnsi="Times New Roman" w:cs="Times New Roman"/>
+                <w:sz w:val="18"/>
+                <w:szCs w:val="18"/>
+              </w:rPr>
+              <w:t>roduction and methods (lines 150-153, 237)</w:t>
             </w:r>
             <w:r>
               <w:rPr>
@@ -699,7 +837,39 @@
                 <w:sz w:val="18"/>
                 <w:szCs w:val="18"/>
               </w:rPr>
-              <w:t xml:space="preserve">WMG sequencing is defined as “whole-metagenomic” on line 278, however we removed all mention of this abbreviation until </w:t>
+              <w:t xml:space="preserve">WMG sequencing </w:t>
+            </w:r>
+            <w:r>
+              <w:rPr>
+                <w:rFonts w:ascii="Times New Roman" w:hAnsi="Times New Roman" w:cs="Times New Roman"/>
+                <w:sz w:val="18"/>
+                <w:szCs w:val="18"/>
+              </w:rPr>
+              <w:t>is</w:t>
+            </w:r>
+            <w:r>
+              <w:rPr>
+                <w:rFonts w:ascii="Times New Roman" w:hAnsi="Times New Roman" w:cs="Times New Roman"/>
+                <w:sz w:val="18"/>
+                <w:szCs w:val="18"/>
+              </w:rPr>
+              <w:t xml:space="preserve"> defined as “whole-metagenomic” on line </w:t>
+            </w:r>
+            <w:r>
+              <w:rPr>
+                <w:rFonts w:ascii="Times New Roman" w:hAnsi="Times New Roman" w:cs="Times New Roman"/>
+                <w:sz w:val="18"/>
+                <w:szCs w:val="18"/>
+              </w:rPr>
+              <w:t>187</w:t>
+            </w:r>
+            <w:r>
+              <w:rPr>
+                <w:rFonts w:ascii="Times New Roman" w:hAnsi="Times New Roman" w:cs="Times New Roman"/>
+                <w:sz w:val="18"/>
+                <w:szCs w:val="18"/>
+              </w:rPr>
+              <w:t xml:space="preserve">, however we removed all mention of this abbreviation until </w:t>
             </w:r>
             <w:r>
               <w:rPr>
@@ -715,7 +885,7 @@
                 <w:sz w:val="18"/>
                 <w:szCs w:val="18"/>
               </w:rPr>
-              <w:t>is properly defined in the results. “WMG sequencing” is replaced with “shotgun metagenomic sequencing” in lines 160, 193, and 251</w:t>
+              <w:t xml:space="preserve">is properly defined in the results. </w:t>
             </w:r>
           </w:p>
         </w:tc>
@@ -765,7 +935,23 @@
                 <w:sz w:val="18"/>
                 <w:szCs w:val="18"/>
               </w:rPr>
-              <w:t>We clarified this by replacing with “whole-genome metagenomic sequencing” on line 161. However, we would prefer to explicitly refer to shotgun sequencing of microbial community DNA as “</w:t>
+              <w:t xml:space="preserve">We clarified this by replacing with “whole-genome metagenomic sequencing” on line </w:t>
+            </w:r>
+            <w:r>
+              <w:rPr>
+                <w:rFonts w:ascii="Times New Roman" w:hAnsi="Times New Roman" w:cs="Times New Roman"/>
+                <w:sz w:val="18"/>
+                <w:szCs w:val="18"/>
+              </w:rPr>
+              <w:t>187</w:t>
+            </w:r>
+            <w:r>
+              <w:rPr>
+                <w:rFonts w:ascii="Times New Roman" w:hAnsi="Times New Roman" w:cs="Times New Roman"/>
+                <w:sz w:val="18"/>
+                <w:szCs w:val="18"/>
+              </w:rPr>
+              <w:t>. However, we would prefer to explicitly refer to shotgun sequencing of microbial community DNA as “</w:t>
             </w:r>
             <w:r>
               <w:rPr>
@@ -884,7 +1070,15 @@
                 <w:sz w:val="18"/>
                 <w:szCs w:val="18"/>
               </w:rPr>
-              <w:t>Thank you for catching this. Fixed on line 209</w:t>
+              <w:t xml:space="preserve">Thank you for catching this. Fixed on line </w:t>
+            </w:r>
+            <w:r>
+              <w:rPr>
+                <w:rFonts w:ascii="Times New Roman" w:hAnsi="Times New Roman" w:cs="Times New Roman"/>
+                <w:sz w:val="18"/>
+                <w:szCs w:val="18"/>
+              </w:rPr>
+              <w:t>313</w:t>
             </w:r>
           </w:p>
         </w:tc>
@@ -1055,7 +1249,31 @@
                 <w:sz w:val="18"/>
                 <w:szCs w:val="18"/>
               </w:rPr>
-              <w:t>ines 257-268</w:t>
+              <w:t xml:space="preserve">ines </w:t>
+            </w:r>
+            <w:r>
+              <w:rPr>
+                <w:rFonts w:ascii="Times New Roman" w:hAnsi="Times New Roman" w:cs="Times New Roman"/>
+                <w:sz w:val="18"/>
+                <w:szCs w:val="18"/>
+              </w:rPr>
+              <w:t>368</w:t>
+            </w:r>
+            <w:r>
+              <w:rPr>
+                <w:rFonts w:ascii="Times New Roman" w:hAnsi="Times New Roman" w:cs="Times New Roman"/>
+                <w:sz w:val="18"/>
+                <w:szCs w:val="18"/>
+              </w:rPr>
+              <w:t>-</w:t>
+            </w:r>
+            <w:r>
+              <w:rPr>
+                <w:rFonts w:ascii="Times New Roman" w:hAnsi="Times New Roman" w:cs="Times New Roman"/>
+                <w:sz w:val="18"/>
+                <w:szCs w:val="18"/>
+              </w:rPr>
+              <w:t>382</w:t>
             </w:r>
           </w:p>
         </w:tc>
@@ -1118,7 +1336,15 @@
                 <w:sz w:val="18"/>
                 <w:szCs w:val="18"/>
               </w:rPr>
-              <w:t>We moved the section into the methods, and the sentence about specific rain information into the introduction.</w:t>
+              <w:t>We moved the section into the methods, and the sentence about specific rain information into the introduction</w:t>
+            </w:r>
+            <w:r>
+              <w:rPr>
+                <w:rFonts w:ascii="Times New Roman" w:hAnsi="Times New Roman" w:cs="Times New Roman"/>
+                <w:sz w:val="18"/>
+                <w:szCs w:val="18"/>
+              </w:rPr>
+              <w:t xml:space="preserve"> (lines 170-177).</w:t>
             </w:r>
           </w:p>
         </w:tc>
@@ -1171,16 +1397,14 @@
               </w:rPr>
               <w:t xml:space="preserve">We agree that more context </w:t>
             </w:r>
-            <w:proofErr w:type="gramStart"/>
-            <w:r>
-              <w:rPr>
-                <w:rFonts w:ascii="Times New Roman" w:hAnsi="Times New Roman" w:cs="Times New Roman"/>
-                <w:sz w:val="18"/>
-                <w:szCs w:val="18"/>
-              </w:rPr>
-              <w:t>are</w:t>
-            </w:r>
-            <w:proofErr w:type="gramEnd"/>
+            <w:r>
+              <w:rPr>
+                <w:rFonts w:ascii="Times New Roman" w:hAnsi="Times New Roman" w:cs="Times New Roman"/>
+                <w:sz w:val="18"/>
+                <w:szCs w:val="18"/>
+              </w:rPr>
+              <w:t>is</w:t>
+            </w:r>
             <w:r>
               <w:rPr>
                 <w:rFonts w:ascii="Times New Roman" w:hAnsi="Times New Roman" w:cs="Times New Roman"/>
@@ -1307,7 +1531,23 @@
                 <w:sz w:val="18"/>
                 <w:szCs w:val="18"/>
               </w:rPr>
-              <w:t xml:space="preserve">, see Methods). </w:t>
+              <w:t>, see Methods</w:t>
+            </w:r>
+            <w:r>
+              <w:rPr>
+                <w:rFonts w:ascii="Times New Roman" w:hAnsi="Times New Roman" w:cs="Times New Roman"/>
+                <w:sz w:val="18"/>
+                <w:szCs w:val="18"/>
+              </w:rPr>
+              <w:t xml:space="preserve"> lines 218-224</w:t>
+            </w:r>
+            <w:r>
+              <w:rPr>
+                <w:rFonts w:ascii="Times New Roman" w:hAnsi="Times New Roman" w:cs="Times New Roman"/>
+                <w:sz w:val="18"/>
+                <w:szCs w:val="18"/>
+              </w:rPr>
+              <w:t xml:space="preserve">). </w:t>
             </w:r>
             <w:r>
               <w:rPr>
@@ -1355,7 +1595,15 @@
                 <w:sz w:val="18"/>
                 <w:szCs w:val="18"/>
               </w:rPr>
-              <w:t>We discuss this at the beginning of both the Results and Discussion sections</w:t>
+              <w:t xml:space="preserve">We discuss this in </w:t>
+            </w:r>
+            <w:r>
+              <w:rPr>
+                <w:rFonts w:ascii="Times New Roman" w:hAnsi="Times New Roman" w:cs="Times New Roman"/>
+                <w:sz w:val="18"/>
+                <w:szCs w:val="18"/>
+              </w:rPr>
+              <w:t>lines 421-427</w:t>
             </w:r>
             <w:r>
               <w:rPr>
@@ -1435,7 +1683,23 @@
                 <w:sz w:val="18"/>
                 <w:szCs w:val="18"/>
               </w:rPr>
-              <w:t xml:space="preserve">in November 2015, which is closer to the sampling date. We also added discussion comparing the observed </w:t>
+              <w:t>in November 2015, which is closer to the sampling date</w:t>
+            </w:r>
+            <w:r>
+              <w:rPr>
+                <w:rFonts w:ascii="Times New Roman" w:hAnsi="Times New Roman" w:cs="Times New Roman"/>
+                <w:sz w:val="18"/>
+                <w:szCs w:val="18"/>
+              </w:rPr>
+              <w:t xml:space="preserve"> (line 172, Fig S2)</w:t>
+            </w:r>
+            <w:r>
+              <w:rPr>
+                <w:rFonts w:ascii="Times New Roman" w:hAnsi="Times New Roman" w:cs="Times New Roman"/>
+                <w:sz w:val="18"/>
+                <w:szCs w:val="18"/>
+              </w:rPr>
+              <w:t xml:space="preserve">. We also added discussion comparing the observed </w:t>
             </w:r>
             <w:r>
               <w:rPr>
@@ -1459,7 +1723,23 @@
                 <w:sz w:val="18"/>
                 <w:szCs w:val="18"/>
               </w:rPr>
-              <w:t xml:space="preserve"> Finally, we added additional discussion about the results from the alternate site, and how they support our findings.</w:t>
+              <w:t xml:space="preserve"> Finally, we added additional discussion about the results from the alternate site, and how they support our findings</w:t>
+            </w:r>
+            <w:r>
+              <w:rPr>
+                <w:rFonts w:ascii="Times New Roman" w:hAnsi="Times New Roman" w:cs="Times New Roman"/>
+                <w:sz w:val="18"/>
+                <w:szCs w:val="18"/>
+              </w:rPr>
+              <w:t xml:space="preserve"> (lines 449-454, 788-789)</w:t>
+            </w:r>
+            <w:r>
+              <w:rPr>
+                <w:rFonts w:ascii="Times New Roman" w:hAnsi="Times New Roman" w:cs="Times New Roman"/>
+                <w:sz w:val="18"/>
+                <w:szCs w:val="18"/>
+              </w:rPr>
+              <w:t>.</w:t>
             </w:r>
             <w:r>
               <w:rPr>
@@ -1828,7 +2108,23 @@
                 <w:sz w:val="18"/>
                 <w:szCs w:val="18"/>
               </w:rPr>
-              <w:t>We added some clarification to this section of the results, and the captions of figures S</w:t>
+              <w:t>We added some clarification to this section of the results</w:t>
+            </w:r>
+            <w:r>
+              <w:rPr>
+                <w:rFonts w:ascii="Times New Roman" w:hAnsi="Times New Roman" w:cs="Times New Roman"/>
+                <w:sz w:val="18"/>
+                <w:szCs w:val="18"/>
+              </w:rPr>
+              <w:t xml:space="preserve"> (lines 435-447)</w:t>
+            </w:r>
+            <w:r>
+              <w:rPr>
+                <w:rFonts w:ascii="Times New Roman" w:hAnsi="Times New Roman" w:cs="Times New Roman"/>
+                <w:sz w:val="18"/>
+                <w:szCs w:val="18"/>
+              </w:rPr>
+              <w:t>, and the captions of figures S</w:t>
             </w:r>
             <w:r>
               <w:rPr>
@@ -2154,6 +2450,14 @@
                 <w:sz w:val="18"/>
                 <w:szCs w:val="18"/>
               </w:rPr>
+              <w:t xml:space="preserve"> (431-435)</w:t>
+            </w:r>
+            <w:r>
+              <w:rPr>
+                <w:rFonts w:ascii="Times New Roman" w:hAnsi="Times New Roman" w:cs="Times New Roman"/>
+                <w:sz w:val="18"/>
+                <w:szCs w:val="18"/>
+              </w:rPr>
               <w:t xml:space="preserve">. We </w:t>
             </w:r>
             <w:r>
@@ -2218,6 +2522,14 @@
                 <w:sz w:val="18"/>
                 <w:szCs w:val="18"/>
               </w:rPr>
+              <w:t>, line 433</w:t>
+            </w:r>
+            <w:r>
+              <w:rPr>
+                <w:rFonts w:ascii="Times New Roman" w:hAnsi="Times New Roman" w:cs="Times New Roman"/>
+                <w:sz w:val="18"/>
+                <w:szCs w:val="18"/>
+              </w:rPr>
               <w:t>).</w:t>
             </w:r>
             <w:r>
@@ -2242,7 +2554,23 @@
                 <w:sz w:val="18"/>
                 <w:szCs w:val="18"/>
               </w:rPr>
-              <w:t xml:space="preserve"> the partial recovery by performing a t-test on the pairwise distances between samples (as mentioned in the results, and described in the methods), which revealed that the </w:t>
+              <w:t xml:space="preserve"> the partial recovery by performing a t-test on the pairwise distances between samples (as mentioned in the results, and described in the methods</w:t>
+            </w:r>
+            <w:r>
+              <w:rPr>
+                <w:rFonts w:ascii="Times New Roman" w:hAnsi="Times New Roman" w:cs="Times New Roman"/>
+                <w:sz w:val="18"/>
+                <w:szCs w:val="18"/>
+              </w:rPr>
+              <w:t xml:space="preserve"> lines 296-303</w:t>
+            </w:r>
+            <w:r>
+              <w:rPr>
+                <w:rFonts w:ascii="Times New Roman" w:hAnsi="Times New Roman" w:cs="Times New Roman"/>
+                <w:sz w:val="18"/>
+                <w:szCs w:val="18"/>
+              </w:rPr>
+              <w:t xml:space="preserve">), which revealed that the </w:t>
             </w:r>
             <w:r>
               <w:rPr>
@@ -2252,6 +2580,14 @@
               </w:rPr>
               <w:t xml:space="preserve">2017 samples were more similar to 2014/2015 samples than to 2016 </w:t>
             </w:r>
+            <w:r>
+              <w:rPr>
+                <w:rFonts w:ascii="Times New Roman" w:hAnsi="Times New Roman" w:cs="Times New Roman"/>
+                <w:sz w:val="18"/>
+                <w:szCs w:val="18"/>
+              </w:rPr>
+              <w:t>(lines 434-435).</w:t>
+            </w:r>
           </w:p>
           <w:p>
             <w:pPr>
@@ -2292,7 +2628,23 @@
                 <w:sz w:val="18"/>
                 <w:szCs w:val="18"/>
               </w:rPr>
-              <w:t xml:space="preserve">e – they are the community’s most </w:t>
+              <w:t xml:space="preserve">e </w:t>
+            </w:r>
+            <w:r>
+              <w:rPr>
+                <w:rFonts w:ascii="Times New Roman" w:hAnsi="Times New Roman" w:cs="Times New Roman"/>
+                <w:sz w:val="18"/>
+                <w:szCs w:val="18"/>
+              </w:rPr>
+              <w:t>(lines 440-443)</w:t>
+            </w:r>
+            <w:r>
+              <w:rPr>
+                <w:rFonts w:ascii="Times New Roman" w:hAnsi="Times New Roman" w:cs="Times New Roman"/>
+                <w:sz w:val="18"/>
+                <w:szCs w:val="18"/>
+              </w:rPr>
+              <w:t xml:space="preserve">– they are the community’s most </w:t>
             </w:r>
             <w:r>
               <w:rPr>
@@ -2420,15 +2772,31 @@
                 <w:sz w:val="18"/>
                 <w:szCs w:val="18"/>
               </w:rPr>
-              <w:t xml:space="preserve">after the rain were for </w:t>
-            </w:r>
-            <w:r>
-              <w:rPr>
-                <w:rFonts w:ascii="Times New Roman" w:hAnsi="Times New Roman" w:cs="Times New Roman"/>
-                <w:sz w:val="18"/>
-                <w:szCs w:val="18"/>
-              </w:rPr>
-              <w:t xml:space="preserve">Cyanobacteria and </w:t>
+              <w:t xml:space="preserve">after the rain were </w:t>
+            </w:r>
+            <w:r>
+              <w:rPr>
+                <w:rFonts w:ascii="Times New Roman" w:hAnsi="Times New Roman" w:cs="Times New Roman"/>
+                <w:sz w:val="18"/>
+                <w:szCs w:val="18"/>
+              </w:rPr>
+              <w:t>some of the phyla (line 453)</w:t>
+            </w:r>
+            <w:r>
+              <w:rPr>
+                <w:rFonts w:ascii="Times New Roman" w:hAnsi="Times New Roman" w:cs="Times New Roman"/>
+                <w:sz w:val="18"/>
+                <w:szCs w:val="18"/>
+              </w:rPr>
+              <w:t>. To show these changes better, we split the Site 2 figure</w:t>
+            </w:r>
+            <w:r>
+              <w:rPr>
+                <w:rFonts w:ascii="Times New Roman" w:hAnsi="Times New Roman" w:cs="Times New Roman"/>
+                <w:sz w:val="18"/>
+                <w:szCs w:val="18"/>
+              </w:rPr>
+              <w:t>s (</w:t>
             </w:r>
             <w:proofErr w:type="spellStart"/>
             <w:r>
@@ -2437,7 +2805,15 @@
                 <w:sz w:val="18"/>
                 <w:szCs w:val="18"/>
               </w:rPr>
-              <w:t>Haloarchaea</w:t>
+              <w:t>formel</w:t>
+            </w:r>
+            <w:r>
+              <w:rPr>
+                <w:rFonts w:ascii="Times New Roman" w:hAnsi="Times New Roman" w:cs="Times New Roman"/>
+                <w:sz w:val="18"/>
+                <w:szCs w:val="18"/>
+              </w:rPr>
+              <w:t>y</w:t>
             </w:r>
             <w:proofErr w:type="spellEnd"/>
             <w:r>
@@ -2446,15 +2822,47 @@
                 <w:sz w:val="18"/>
                 <w:szCs w:val="18"/>
               </w:rPr>
-              <w:t>. To show these changes better, we split the Site 2 figure</w:t>
-            </w:r>
-            <w:r>
-              <w:rPr>
-                <w:rFonts w:ascii="Times New Roman" w:hAnsi="Times New Roman" w:cs="Times New Roman"/>
-                <w:sz w:val="18"/>
-                <w:szCs w:val="18"/>
-              </w:rPr>
-              <w:t>s (</w:t>
+              <w:t xml:space="preserve"> S3)</w:t>
+            </w:r>
+            <w:r>
+              <w:rPr>
+                <w:rFonts w:ascii="Times New Roman" w:hAnsi="Times New Roman" w:cs="Times New Roman"/>
+                <w:sz w:val="18"/>
+                <w:szCs w:val="18"/>
+              </w:rPr>
+              <w:t xml:space="preserve"> into two figures – Fig S</w:t>
+            </w:r>
+            <w:r>
+              <w:rPr>
+                <w:rFonts w:ascii="Times New Roman" w:hAnsi="Times New Roman" w:cs="Times New Roman"/>
+                <w:sz w:val="18"/>
+                <w:szCs w:val="18"/>
+              </w:rPr>
+              <w:t>4</w:t>
+            </w:r>
+            <w:r>
+              <w:rPr>
+                <w:rFonts w:ascii="Times New Roman" w:hAnsi="Times New Roman" w:cs="Times New Roman"/>
+                <w:sz w:val="18"/>
+                <w:szCs w:val="18"/>
+              </w:rPr>
+              <w:t>, which now shows the Archaea shi</w:t>
+            </w:r>
+            <w:r>
+              <w:rPr>
+                <w:rFonts w:ascii="Times New Roman" w:hAnsi="Times New Roman" w:cs="Times New Roman"/>
+                <w:sz w:val="18"/>
+                <w:szCs w:val="18"/>
+              </w:rPr>
+              <w:t>f</w:t>
+            </w:r>
+            <w:r>
+              <w:rPr>
+                <w:rFonts w:ascii="Times New Roman" w:hAnsi="Times New Roman" w:cs="Times New Roman"/>
+                <w:sz w:val="18"/>
+                <w:szCs w:val="18"/>
+              </w:rPr>
+              <w:t xml:space="preserve">t and </w:t>
             </w:r>
             <w:proofErr w:type="spellStart"/>
             <w:r>
@@ -2463,15 +2871,7 @@
                 <w:sz w:val="18"/>
                 <w:szCs w:val="18"/>
               </w:rPr>
-              <w:t>formel</w:t>
-            </w:r>
-            <w:r>
-              <w:rPr>
-                <w:rFonts w:ascii="Times New Roman" w:hAnsi="Times New Roman" w:cs="Times New Roman"/>
-                <w:sz w:val="18"/>
-                <w:szCs w:val="18"/>
-              </w:rPr>
-              <w:t>y</w:t>
+              <w:t>PCoA</w:t>
             </w:r>
             <w:proofErr w:type="spellEnd"/>
             <w:r>
@@ -2480,47 +2880,7 @@
                 <w:sz w:val="18"/>
                 <w:szCs w:val="18"/>
               </w:rPr>
-              <w:t xml:space="preserve"> S3)</w:t>
-            </w:r>
-            <w:r>
-              <w:rPr>
-                <w:rFonts w:ascii="Times New Roman" w:hAnsi="Times New Roman" w:cs="Times New Roman"/>
-                <w:sz w:val="18"/>
-                <w:szCs w:val="18"/>
-              </w:rPr>
-              <w:t xml:space="preserve"> into two figures – Fig S</w:t>
-            </w:r>
-            <w:r>
-              <w:rPr>
-                <w:rFonts w:ascii="Times New Roman" w:hAnsi="Times New Roman" w:cs="Times New Roman"/>
-                <w:sz w:val="18"/>
-                <w:szCs w:val="18"/>
-              </w:rPr>
-              <w:t>4</w:t>
-            </w:r>
-            <w:r>
-              <w:rPr>
-                <w:rFonts w:ascii="Times New Roman" w:hAnsi="Times New Roman" w:cs="Times New Roman"/>
-                <w:sz w:val="18"/>
-                <w:szCs w:val="18"/>
-              </w:rPr>
-              <w:t>, which now shows the Archaea shi</w:t>
-            </w:r>
-            <w:r>
-              <w:rPr>
-                <w:rFonts w:ascii="Times New Roman" w:hAnsi="Times New Roman" w:cs="Times New Roman"/>
-                <w:sz w:val="18"/>
-                <w:szCs w:val="18"/>
-              </w:rPr>
-              <w:t>f</w:t>
-            </w:r>
-            <w:r>
-              <w:rPr>
-                <w:rFonts w:ascii="Times New Roman" w:hAnsi="Times New Roman" w:cs="Times New Roman"/>
-                <w:sz w:val="18"/>
-                <w:szCs w:val="18"/>
-              </w:rPr>
-              <w:t xml:space="preserve">t and </w:t>
+              <w:t xml:space="preserve"> of the Weighted </w:t>
             </w:r>
             <w:proofErr w:type="spellStart"/>
             <w:r>
@@ -2529,7 +2889,7 @@
                 <w:sz w:val="18"/>
                 <w:szCs w:val="18"/>
               </w:rPr>
-              <w:t>PCoA</w:t>
+              <w:t>Unifrac</w:t>
             </w:r>
             <w:proofErr w:type="spellEnd"/>
             <w:r>
@@ -2538,7 +2898,121 @@
                 <w:sz w:val="18"/>
                 <w:szCs w:val="18"/>
               </w:rPr>
-              <w:t xml:space="preserve"> of the Weighted </w:t>
+              <w:t xml:space="preserve"> matrix, </w:t>
+            </w:r>
+            <w:r>
+              <w:rPr>
+                <w:rFonts w:ascii="Times New Roman" w:hAnsi="Times New Roman" w:cs="Times New Roman"/>
+                <w:sz w:val="18"/>
+                <w:szCs w:val="18"/>
+              </w:rPr>
+              <w:t>and Fig. S</w:t>
+            </w:r>
+            <w:r>
+              <w:rPr>
+                <w:rFonts w:ascii="Times New Roman" w:hAnsi="Times New Roman" w:cs="Times New Roman"/>
+                <w:sz w:val="18"/>
+                <w:szCs w:val="18"/>
+              </w:rPr>
+              <w:t>5</w:t>
+            </w:r>
+            <w:r>
+              <w:rPr>
+                <w:rFonts w:ascii="Times New Roman" w:hAnsi="Times New Roman" w:cs="Times New Roman"/>
+                <w:sz w:val="18"/>
+                <w:szCs w:val="18"/>
+              </w:rPr>
+              <w:t>, which</w:t>
+            </w:r>
+            <w:r>
+              <w:rPr>
+                <w:rFonts w:ascii="Times New Roman" w:hAnsi="Times New Roman" w:cs="Times New Roman"/>
+                <w:sz w:val="18"/>
+                <w:szCs w:val="18"/>
+              </w:rPr>
+              <w:t xml:space="preserve"> shows the 4 dominant </w:t>
+            </w:r>
+            <w:r>
+              <w:rPr>
+                <w:rFonts w:ascii="Times New Roman" w:hAnsi="Times New Roman" w:cs="Times New Roman"/>
+                <w:sz w:val="18"/>
+                <w:szCs w:val="18"/>
+              </w:rPr>
+              <w:t>taxonomic groups</w:t>
+            </w:r>
+            <w:r>
+              <w:rPr>
+                <w:rFonts w:ascii="Times New Roman" w:hAnsi="Times New Roman" w:cs="Times New Roman"/>
+                <w:sz w:val="18"/>
+                <w:szCs w:val="18"/>
+              </w:rPr>
+              <w:t>. We also included the stacked bar plots from all the samples in Site 1 and Site 2</w:t>
+            </w:r>
+            <w:r>
+              <w:rPr>
+                <w:rFonts w:ascii="Times New Roman" w:hAnsi="Times New Roman" w:cs="Times New Roman"/>
+                <w:sz w:val="18"/>
+                <w:szCs w:val="18"/>
+              </w:rPr>
+              <w:t xml:space="preserve"> (html plots in Data S2 </w:t>
+            </w:r>
+            <w:r>
+              <w:rPr>
+                <w:rFonts w:ascii="Times New Roman" w:hAnsi="Times New Roman" w:cs="Times New Roman"/>
+                <w:sz w:val="18"/>
+                <w:szCs w:val="18"/>
+              </w:rPr>
+              <w:t xml:space="preserve">and </w:t>
+            </w:r>
+            <w:r>
+              <w:rPr>
+                <w:rFonts w:ascii="Times New Roman" w:hAnsi="Times New Roman" w:cs="Times New Roman"/>
+                <w:sz w:val="18"/>
+                <w:szCs w:val="18"/>
+              </w:rPr>
+              <w:t>S3)</w:t>
+            </w:r>
+            <w:r>
+              <w:rPr>
+                <w:rFonts w:ascii="Times New Roman" w:hAnsi="Times New Roman" w:cs="Times New Roman"/>
+                <w:sz w:val="18"/>
+                <w:szCs w:val="18"/>
+              </w:rPr>
+              <w:t>.</w:t>
+            </w:r>
+          </w:p>
+          <w:p>
+            <w:pPr>
+              <w:rPr>
+                <w:rFonts w:ascii="Times New Roman" w:hAnsi="Times New Roman" w:cs="Times New Roman"/>
+                <w:sz w:val="18"/>
+                <w:szCs w:val="18"/>
+              </w:rPr>
+            </w:pPr>
+          </w:p>
+          <w:p>
+            <w:pPr>
+              <w:rPr>
+                <w:rFonts w:ascii="Times New Roman" w:hAnsi="Times New Roman" w:cs="Times New Roman"/>
+                <w:sz w:val="18"/>
+                <w:szCs w:val="18"/>
+              </w:rPr>
+            </w:pPr>
+            <w:r>
+              <w:rPr>
+                <w:rFonts w:ascii="Times New Roman" w:hAnsi="Times New Roman" w:cs="Times New Roman"/>
+                <w:sz w:val="18"/>
+                <w:szCs w:val="18"/>
+              </w:rPr>
+              <w:t xml:space="preserve">We did not remove chloroplast sequences from our </w:t>
+            </w:r>
+            <w:r>
+              <w:rPr>
+                <w:rFonts w:ascii="Times New Roman" w:hAnsi="Times New Roman" w:cs="Times New Roman"/>
+                <w:sz w:val="18"/>
+                <w:szCs w:val="18"/>
+              </w:rPr>
+              <w:t xml:space="preserve">16S </w:t>
             </w:r>
             <w:proofErr w:type="spellStart"/>
             <w:r>
@@ -2547,7 +3021,7 @@
                 <w:sz w:val="18"/>
                 <w:szCs w:val="18"/>
               </w:rPr>
-              <w:t>Unifrac</w:t>
+              <w:t>rRNA</w:t>
             </w:r>
             <w:proofErr w:type="spellEnd"/>
             <w:r>
@@ -2556,105 +3030,15 @@
                 <w:sz w:val="18"/>
                 <w:szCs w:val="18"/>
               </w:rPr>
-              <w:t xml:space="preserve"> matrix, </w:t>
-            </w:r>
-            <w:r>
-              <w:rPr>
-                <w:rFonts w:ascii="Times New Roman" w:hAnsi="Times New Roman" w:cs="Times New Roman"/>
-                <w:sz w:val="18"/>
-                <w:szCs w:val="18"/>
-              </w:rPr>
-              <w:t>and Fig. S</w:t>
-            </w:r>
-            <w:r>
-              <w:rPr>
-                <w:rFonts w:ascii="Times New Roman" w:hAnsi="Times New Roman" w:cs="Times New Roman"/>
-                <w:sz w:val="18"/>
-                <w:szCs w:val="18"/>
-              </w:rPr>
-              <w:t>5</w:t>
-            </w:r>
-            <w:r>
-              <w:rPr>
-                <w:rFonts w:ascii="Times New Roman" w:hAnsi="Times New Roman" w:cs="Times New Roman"/>
-                <w:sz w:val="18"/>
-                <w:szCs w:val="18"/>
-              </w:rPr>
-              <w:t>, which</w:t>
-            </w:r>
-            <w:r>
-              <w:rPr>
-                <w:rFonts w:ascii="Times New Roman" w:hAnsi="Times New Roman" w:cs="Times New Roman"/>
-                <w:sz w:val="18"/>
-                <w:szCs w:val="18"/>
-              </w:rPr>
-              <w:t xml:space="preserve"> shows the 4 dominant </w:t>
-            </w:r>
-            <w:r>
-              <w:rPr>
-                <w:rFonts w:ascii="Times New Roman" w:hAnsi="Times New Roman" w:cs="Times New Roman"/>
-                <w:sz w:val="18"/>
-                <w:szCs w:val="18"/>
-              </w:rPr>
-              <w:t>taxonomic groups</w:t>
-            </w:r>
-            <w:r>
-              <w:rPr>
-                <w:rFonts w:ascii="Times New Roman" w:hAnsi="Times New Roman" w:cs="Times New Roman"/>
-                <w:sz w:val="18"/>
-                <w:szCs w:val="18"/>
-              </w:rPr>
-              <w:t>. We also included the stacked bar plots from all the samples in Site 1 and Site 2</w:t>
-            </w:r>
-            <w:r>
-              <w:rPr>
-                <w:rFonts w:ascii="Times New Roman" w:hAnsi="Times New Roman" w:cs="Times New Roman"/>
-                <w:sz w:val="18"/>
-                <w:szCs w:val="18"/>
-              </w:rPr>
-              <w:t xml:space="preserve"> (html plots in Data S2 S3)</w:t>
-            </w:r>
-            <w:r>
-              <w:rPr>
-                <w:rFonts w:ascii="Times New Roman" w:hAnsi="Times New Roman" w:cs="Times New Roman"/>
-                <w:sz w:val="18"/>
-                <w:szCs w:val="18"/>
-              </w:rPr>
-              <w:t>.</w:t>
-            </w:r>
-          </w:p>
-          <w:p>
-            <w:pPr>
-              <w:rPr>
-                <w:rFonts w:ascii="Times New Roman" w:hAnsi="Times New Roman" w:cs="Times New Roman"/>
-                <w:sz w:val="18"/>
-                <w:szCs w:val="18"/>
-              </w:rPr>
-            </w:pPr>
-          </w:p>
-          <w:p>
-            <w:pPr>
-              <w:rPr>
-                <w:rFonts w:ascii="Times New Roman" w:hAnsi="Times New Roman" w:cs="Times New Roman"/>
-                <w:sz w:val="18"/>
-                <w:szCs w:val="18"/>
-              </w:rPr>
-            </w:pPr>
-            <w:r>
-              <w:rPr>
-                <w:rFonts w:ascii="Times New Roman" w:hAnsi="Times New Roman" w:cs="Times New Roman"/>
-                <w:sz w:val="18"/>
-                <w:szCs w:val="18"/>
-              </w:rPr>
-              <w:t xml:space="preserve">We did not remove chloroplast sequences from our </w:t>
-            </w:r>
-            <w:r>
-              <w:rPr>
-                <w:rFonts w:ascii="Times New Roman" w:hAnsi="Times New Roman" w:cs="Times New Roman"/>
-                <w:sz w:val="18"/>
-                <w:szCs w:val="18"/>
-              </w:rPr>
-              <w:t xml:space="preserve">16S </w:t>
+              <w:t xml:space="preserve"> gene data for the purpose of using their abundances as a proxy for algal abundances. From our whole genome metagenomic data and prev</w:t>
+            </w:r>
+            <w:r>
+              <w:rPr>
+                <w:rFonts w:ascii="Times New Roman" w:hAnsi="Times New Roman" w:cs="Times New Roman"/>
+                <w:sz w:val="18"/>
+                <w:szCs w:val="18"/>
+              </w:rPr>
+              <w:t xml:space="preserve">ious work (Robinson et al., 2014; </w:t>
             </w:r>
             <w:proofErr w:type="spellStart"/>
             <w:r>
@@ -2663,7 +3047,7 @@
                 <w:sz w:val="18"/>
                 <w:szCs w:val="18"/>
               </w:rPr>
-              <w:t>rRNA</w:t>
+              <w:t>Crits-Christophs</w:t>
             </w:r>
             <w:proofErr w:type="spellEnd"/>
             <w:r>
@@ -2672,32 +3056,6 @@
                 <w:sz w:val="18"/>
                 <w:szCs w:val="18"/>
               </w:rPr>
-              <w:t xml:space="preserve"> gene data for the purpose of using their abundances as a proxy for algal abundances. From our whole genome metagenomic data and prev</w:t>
-            </w:r>
-            <w:r>
-              <w:rPr>
-                <w:rFonts w:ascii="Times New Roman" w:hAnsi="Times New Roman" w:cs="Times New Roman"/>
-                <w:sz w:val="18"/>
-                <w:szCs w:val="18"/>
-              </w:rPr>
-              <w:t xml:space="preserve">ious work (Robinson et al., 2014; </w:t>
-            </w:r>
-            <w:proofErr w:type="spellStart"/>
-            <w:r>
-              <w:rPr>
-                <w:rFonts w:ascii="Times New Roman" w:hAnsi="Times New Roman" w:cs="Times New Roman"/>
-                <w:sz w:val="18"/>
-                <w:szCs w:val="18"/>
-              </w:rPr>
-              <w:t>Crits-Christophs</w:t>
-            </w:r>
-            <w:proofErr w:type="spellEnd"/>
-            <w:r>
-              <w:rPr>
-                <w:rFonts w:ascii="Times New Roman" w:hAnsi="Times New Roman" w:cs="Times New Roman"/>
-                <w:sz w:val="18"/>
-                <w:szCs w:val="18"/>
-              </w:rPr>
               <w:t xml:space="preserve"> et al. 2016</w:t>
             </w:r>
             <w:r>
@@ -2851,6 +3209,14 @@
                 <w:szCs w:val="18"/>
               </w:rPr>
               <w:t xml:space="preserve">. </w:t>
+            </w:r>
+            <w:r>
+              <w:rPr>
+                <w:rFonts w:ascii="Times New Roman" w:hAnsi="Times New Roman" w:cs="Times New Roman"/>
+                <w:sz w:val="18"/>
+                <w:szCs w:val="18"/>
+              </w:rPr>
+              <w:t>We clarify these assumptions in lines 442-445.</w:t>
             </w:r>
           </w:p>
         </w:tc>
@@ -2991,7 +3357,23 @@
                 <w:sz w:val="18"/>
                 <w:szCs w:val="18"/>
               </w:rPr>
-              <w:t xml:space="preserve"> Data S1 contains the OTU tables of both Site 1 and Site 2 with OTU representative sequences, taxonomy, and abundances. Data S2 and S3 include the raw OTU information,</w:t>
+              <w:t xml:space="preserve"> Data S1 contains the OTU tables of both Site 1 and Site 2 with OTU representative sequences, taxonomy, and abundances</w:t>
+            </w:r>
+            <w:r>
+              <w:rPr>
+                <w:rFonts w:ascii="Times New Roman" w:hAnsi="Times New Roman" w:cs="Times New Roman"/>
+                <w:sz w:val="18"/>
+                <w:szCs w:val="18"/>
+              </w:rPr>
+              <w:t xml:space="preserve"> across the timeline</w:t>
+            </w:r>
+            <w:r>
+              <w:rPr>
+                <w:rFonts w:ascii="Times New Roman" w:hAnsi="Times New Roman" w:cs="Times New Roman"/>
+                <w:sz w:val="18"/>
+                <w:szCs w:val="18"/>
+              </w:rPr>
+              <w:t>. Data S2 and S3 include the raw OTU information,</w:t>
             </w:r>
             <w:r>
               <w:rPr>
@@ -3154,7 +3536,23 @@
                 <w:sz w:val="18"/>
                 <w:szCs w:val="18"/>
               </w:rPr>
-              <w:t>-in strategists.</w:t>
+              <w:t>-in strategists</w:t>
+            </w:r>
+            <w:r>
+              <w:rPr>
+                <w:rFonts w:ascii="Times New Roman" w:hAnsi="Times New Roman" w:cs="Times New Roman"/>
+                <w:sz w:val="18"/>
+                <w:szCs w:val="18"/>
+              </w:rPr>
+              <w:t xml:space="preserve"> (lines 668-765)</w:t>
+            </w:r>
+            <w:r>
+              <w:rPr>
+                <w:rFonts w:ascii="Times New Roman" w:hAnsi="Times New Roman" w:cs="Times New Roman"/>
+                <w:sz w:val="18"/>
+                <w:szCs w:val="18"/>
+              </w:rPr>
+              <w:t>.</w:t>
             </w:r>
           </w:p>
         </w:tc>
@@ -3352,7 +3750,15 @@
                 <w:sz w:val="18"/>
                 <w:szCs w:val="18"/>
               </w:rPr>
-              <w:t xml:space="preserve">Figures 1C and 3C are principle component analysis (PCA) plots, performed with the PCA module from </w:t>
+              <w:t>Figures 2C and 4</w:t>
+            </w:r>
+            <w:r>
+              <w:rPr>
+                <w:rFonts w:ascii="Times New Roman" w:hAnsi="Times New Roman" w:cs="Times New Roman"/>
+                <w:sz w:val="18"/>
+                <w:szCs w:val="18"/>
+              </w:rPr>
+              <w:t xml:space="preserve">C are principle component analysis (PCA) plots, performed with the PCA module from </w:t>
             </w:r>
             <w:proofErr w:type="spellStart"/>
             <w:r>
@@ -3568,7 +3974,47 @@
                 <w:sz w:val="18"/>
                 <w:szCs w:val="18"/>
               </w:rPr>
-              <w:t>ommunity taxonomic composition and functional potential over time” to be more specific. We moved the statistical information explanation from the end of the caption to the panel B explanation.</w:t>
+              <w:t>ommunity taxonomic composition and functional potential over time” to be more specific</w:t>
+            </w:r>
+            <w:r>
+              <w:rPr>
+                <w:rFonts w:ascii="Times New Roman" w:hAnsi="Times New Roman" w:cs="Times New Roman"/>
+                <w:sz w:val="18"/>
+                <w:szCs w:val="18"/>
+              </w:rPr>
+              <w:t xml:space="preserve"> (line 1180)</w:t>
+            </w:r>
+            <w:r>
+              <w:rPr>
+                <w:rFonts w:ascii="Times New Roman" w:hAnsi="Times New Roman" w:cs="Times New Roman"/>
+                <w:sz w:val="18"/>
+                <w:szCs w:val="18"/>
+              </w:rPr>
+              <w:t>. We moved the statistical information explanation from the end of the caption to the panel B explanation</w:t>
+            </w:r>
+            <w:r>
+              <w:rPr>
+                <w:rFonts w:ascii="Times New Roman" w:hAnsi="Times New Roman" w:cs="Times New Roman"/>
+                <w:sz w:val="18"/>
+                <w:szCs w:val="18"/>
+              </w:rPr>
+              <w:t xml:space="preserve"> (line 1184)</w:t>
+            </w:r>
+            <w:r>
+              <w:rPr>
+                <w:rFonts w:ascii="Times New Roman" w:hAnsi="Times New Roman" w:cs="Times New Roman"/>
+                <w:sz w:val="18"/>
+                <w:szCs w:val="18"/>
+              </w:rPr>
+              <w:t>.</w:t>
+            </w:r>
+            <w:r>
+              <w:rPr>
+                <w:rFonts w:ascii="Times New Roman" w:hAnsi="Times New Roman" w:cs="Times New Roman"/>
+                <w:sz w:val="18"/>
+                <w:szCs w:val="18"/>
+              </w:rPr>
+              <w:t xml:space="preserve"> </w:t>
             </w:r>
           </w:p>
         </w:tc>
@@ -3668,7 +4114,23 @@
                 <w:sz w:val="18"/>
                 <w:szCs w:val="18"/>
               </w:rPr>
-              <w:t xml:space="preserve"> - we changed the title to the suggested name to be more accurate.</w:t>
+              <w:t xml:space="preserve"> - we changed the title to the suggested name to be more accurate</w:t>
+            </w:r>
+            <w:r>
+              <w:rPr>
+                <w:rFonts w:ascii="Times New Roman" w:hAnsi="Times New Roman" w:cs="Times New Roman"/>
+                <w:sz w:val="18"/>
+                <w:szCs w:val="18"/>
+              </w:rPr>
+              <w:t xml:space="preserve"> (line 1190)</w:t>
+            </w:r>
+            <w:r>
+              <w:rPr>
+                <w:rFonts w:ascii="Times New Roman" w:hAnsi="Times New Roman" w:cs="Times New Roman"/>
+                <w:sz w:val="18"/>
+                <w:szCs w:val="18"/>
+              </w:rPr>
+              <w:t>.</w:t>
             </w:r>
           </w:p>
         </w:tc>
@@ -3760,7 +4222,23 @@
                 <w:sz w:val="18"/>
                 <w:szCs w:val="18"/>
               </w:rPr>
-              <w:t>To eliminate this confusion, we expanded the Results section to include bare-minimum interpretations about what the data implies</w:t>
+              <w:t xml:space="preserve">To eliminate this confusion, we expanded the Results section </w:t>
+            </w:r>
+            <w:r>
+              <w:rPr>
+                <w:rFonts w:ascii="Times New Roman" w:hAnsi="Times New Roman" w:cs="Times New Roman"/>
+                <w:sz w:val="18"/>
+                <w:szCs w:val="18"/>
+              </w:rPr>
+              <w:t xml:space="preserve">(lines 561-563, 587-628) </w:t>
+            </w:r>
+            <w:r>
+              <w:rPr>
+                <w:rFonts w:ascii="Times New Roman" w:hAnsi="Times New Roman" w:cs="Times New Roman"/>
+                <w:sz w:val="18"/>
+                <w:szCs w:val="18"/>
+              </w:rPr>
+              <w:t>to include bare-minimum interpretations about what the data implies</w:t>
             </w:r>
             <w:r>
               <w:rPr>
@@ -3800,7 +4278,23 @@
                 <w:sz w:val="18"/>
                 <w:szCs w:val="18"/>
               </w:rPr>
-              <w:t xml:space="preserve"> (now TTI)</w:t>
+              <w:t xml:space="preserve"> (now TTI</w:t>
+            </w:r>
+            <w:r>
+              <w:rPr>
+                <w:rFonts w:ascii="Times New Roman" w:hAnsi="Times New Roman" w:cs="Times New Roman"/>
+                <w:sz w:val="18"/>
+                <w:szCs w:val="18"/>
+              </w:rPr>
+              <w:t>, lines 368-381</w:t>
+            </w:r>
+            <w:r>
+              <w:rPr>
+                <w:rFonts w:ascii="Times New Roman" w:hAnsi="Times New Roman" w:cs="Times New Roman"/>
+                <w:sz w:val="18"/>
+                <w:szCs w:val="18"/>
+              </w:rPr>
+              <w:t>)</w:t>
             </w:r>
             <w:r>
               <w:rPr>
@@ -3952,7 +4446,23 @@
                 <w:sz w:val="18"/>
                 <w:szCs w:val="18"/>
               </w:rPr>
-              <w:t xml:space="preserve"> to be more precise, but still </w:t>
+              <w:t xml:space="preserve"> to be more precise</w:t>
+            </w:r>
+            <w:r>
+              <w:rPr>
+                <w:rFonts w:ascii="Times New Roman" w:hAnsi="Times New Roman" w:cs="Times New Roman"/>
+                <w:sz w:val="18"/>
+                <w:szCs w:val="18"/>
+              </w:rPr>
+              <w:t xml:space="preserve"> (line 1200)</w:t>
+            </w:r>
+            <w:r>
+              <w:rPr>
+                <w:rFonts w:ascii="Times New Roman" w:hAnsi="Times New Roman" w:cs="Times New Roman"/>
+                <w:sz w:val="18"/>
+                <w:szCs w:val="18"/>
+              </w:rPr>
+              <w:t xml:space="preserve">, but still </w:t>
             </w:r>
             <w:r>
               <w:rPr>
@@ -3984,15 +4494,39 @@
                 <w:sz w:val="18"/>
                 <w:szCs w:val="18"/>
               </w:rPr>
-              <w:t xml:space="preserve">igure 1. </w:t>
-            </w:r>
-            <w:r>
-              <w:rPr>
-                <w:rFonts w:ascii="Times New Roman" w:hAnsi="Times New Roman" w:cs="Times New Roman"/>
-                <w:sz w:val="18"/>
-                <w:szCs w:val="18"/>
-              </w:rPr>
-              <w:t xml:space="preserve">We felt that the full explanation of TTI would be too verbose for the caption, but we included a brief description and reference to the methods section. </w:t>
+              <w:t>igure 2</w:t>
+            </w:r>
+            <w:r>
+              <w:rPr>
+                <w:rFonts w:ascii="Times New Roman" w:hAnsi="Times New Roman" w:cs="Times New Roman"/>
+                <w:sz w:val="18"/>
+                <w:szCs w:val="18"/>
+              </w:rPr>
+              <w:t xml:space="preserve">. </w:t>
+            </w:r>
+            <w:r>
+              <w:rPr>
+                <w:rFonts w:ascii="Times New Roman" w:hAnsi="Times New Roman" w:cs="Times New Roman"/>
+                <w:sz w:val="18"/>
+                <w:szCs w:val="18"/>
+              </w:rPr>
+              <w:t>We felt that the full explanation of TTI would be too verbose for the caption, but we included a brief description and reference to the methods section</w:t>
+            </w:r>
+            <w:r>
+              <w:rPr>
+                <w:rFonts w:ascii="Times New Roman" w:hAnsi="Times New Roman" w:cs="Times New Roman"/>
+                <w:sz w:val="18"/>
+                <w:szCs w:val="18"/>
+              </w:rPr>
+              <w:t xml:space="preserve"> (lines 1205-1206)</w:t>
+            </w:r>
+            <w:r>
+              <w:rPr>
+                <w:rFonts w:ascii="Times New Roman" w:hAnsi="Times New Roman" w:cs="Times New Roman"/>
+                <w:sz w:val="18"/>
+                <w:szCs w:val="18"/>
+              </w:rPr>
+              <w:t xml:space="preserve">. </w:t>
             </w:r>
             <w:r>
               <w:rPr>
@@ -4124,15 +4658,7 @@
                 <w:sz w:val="18"/>
                 <w:szCs w:val="18"/>
               </w:rPr>
-              <w:t>.</w:t>
-            </w:r>
-            <w:r>
-              <w:rPr>
-                <w:rFonts w:ascii="Times New Roman" w:hAnsi="Times New Roman" w:cs="Times New Roman"/>
-                <w:sz w:val="18"/>
-                <w:szCs w:val="18"/>
-              </w:rPr>
-              <w:t>.</w:t>
+              <w:t xml:space="preserve"> (lines 1213-1218).</w:t>
             </w:r>
           </w:p>
         </w:tc>
@@ -4196,6 +4722,98 @@
       <w:pPr>
         <w:rPr>
           <w:rFonts w:ascii="Times New Roman" w:hAnsi="Times New Roman" w:cs="Times New Roman"/>
+          <w:b/>
+          <w:sz w:val="18"/>
+          <w:szCs w:val="18"/>
+        </w:rPr>
+      </w:pPr>
+      <w:r>
+        <w:rPr>
+          <w:rFonts w:ascii="Times New Roman" w:hAnsi="Times New Roman" w:cs="Times New Roman"/>
+          <w:b/>
+          <w:sz w:val="18"/>
+          <w:szCs w:val="18"/>
+        </w:rPr>
+        <w:t>NOTE</w:t>
+      </w:r>
+      <w:r>
+        <w:rPr>
+          <w:rFonts w:ascii="Times New Roman" w:hAnsi="Times New Roman" w:cs="Times New Roman"/>
+          <w:sz w:val="18"/>
+          <w:szCs w:val="18"/>
+        </w:rPr>
+        <w:t>: lin</w:t>
+      </w:r>
+      <w:r>
+        <w:rPr>
+          <w:rFonts w:ascii="Times New Roman" w:hAnsi="Times New Roman" w:cs="Times New Roman"/>
+          <w:sz w:val="18"/>
+          <w:szCs w:val="18"/>
+        </w:rPr>
+        <w:t>e numbers correspond to the numb</w:t>
+      </w:r>
+      <w:r>
+        <w:rPr>
+          <w:rFonts w:ascii="Times New Roman" w:hAnsi="Times New Roman" w:cs="Times New Roman"/>
+          <w:sz w:val="18"/>
+          <w:szCs w:val="18"/>
+        </w:rPr>
+        <w:t xml:space="preserve">ers displayed in Microsoft Word when </w:t>
+      </w:r>
+      <w:r>
+        <w:rPr>
+          <w:rFonts w:ascii="Times New Roman" w:hAnsi="Times New Roman" w:cs="Times New Roman"/>
+          <w:sz w:val="18"/>
+          <w:szCs w:val="18"/>
+        </w:rPr>
+        <w:t xml:space="preserve">tracked changes </w:t>
+      </w:r>
+      <w:r>
+        <w:rPr>
+          <w:rFonts w:ascii="Times New Roman" w:hAnsi="Times New Roman" w:cs="Times New Roman"/>
+          <w:sz w:val="18"/>
+          <w:szCs w:val="18"/>
+        </w:rPr>
+        <w:t>are</w:t>
+      </w:r>
+      <w:r>
+        <w:rPr>
+          <w:rFonts w:ascii="Times New Roman" w:hAnsi="Times New Roman" w:cs="Times New Roman"/>
+          <w:sz w:val="18"/>
+          <w:szCs w:val="18"/>
+        </w:rPr>
+        <w:t xml:space="preserve"> </w:t>
+      </w:r>
+      <w:r>
+        <w:rPr>
+          <w:rFonts w:ascii="Times New Roman" w:hAnsi="Times New Roman" w:cs="Times New Roman"/>
+          <w:sz w:val="18"/>
+          <w:szCs w:val="18"/>
+          <w:u w:val="single"/>
+        </w:rPr>
+        <w:t>shown</w:t>
+      </w:r>
+      <w:r>
+        <w:rPr>
+          <w:rFonts w:ascii="Times New Roman" w:hAnsi="Times New Roman" w:cs="Times New Roman"/>
+          <w:sz w:val="18"/>
+          <w:szCs w:val="18"/>
+        </w:rPr>
+        <w:t>.</w:t>
+      </w:r>
+      <w:r>
+        <w:rPr>
+          <w:rFonts w:ascii="Times New Roman" w:hAnsi="Times New Roman" w:cs="Times New Roman"/>
+          <w:sz w:val="18"/>
+          <w:szCs w:val="18"/>
+        </w:rPr>
+        <w:t xml:space="preserve"> Disabling comments/tracked changes will change the line numbering.</w:t>
+      </w:r>
+    </w:p>
+    <w:p>
+      <w:pPr>
+        <w:rPr>
+          <w:rFonts w:ascii="Times New Roman" w:hAnsi="Times New Roman" w:cs="Times New Roman"/>
           <w:sz w:val="18"/>
           <w:szCs w:val="18"/>
         </w:rPr>
@@ -4258,6 +4876,14 @@
               </w:rPr>
               <w:t>We re-wrote the title to address concern brought up by both referees</w:t>
             </w:r>
+            <w:r>
+              <w:rPr>
+                <w:rFonts w:ascii="Times New Roman" w:hAnsi="Times New Roman" w:cs="Times New Roman"/>
+                <w:sz w:val="18"/>
+                <w:szCs w:val="18"/>
+              </w:rPr>
+              <w:t xml:space="preserve"> (line 2)</w:t>
+            </w:r>
           </w:p>
         </w:tc>
       </w:tr>
@@ -4306,7 +4932,39 @@
                 <w:sz w:val="18"/>
                 <w:szCs w:val="18"/>
               </w:rPr>
-              <w:t>Thank you for pointing that out. Fix made at line 58.</w:t>
+              <w:t>T</w:t>
+            </w:r>
+            <w:r>
+              <w:rPr>
+                <w:rFonts w:ascii="Times New Roman" w:hAnsi="Times New Roman" w:cs="Times New Roman"/>
+                <w:sz w:val="18"/>
+                <w:szCs w:val="18"/>
+              </w:rPr>
+              <w:t xml:space="preserve">hank you for pointing that out (fixed at </w:t>
+            </w:r>
+            <w:r>
+              <w:rPr>
+                <w:rFonts w:ascii="Times New Roman" w:hAnsi="Times New Roman" w:cs="Times New Roman"/>
+                <w:sz w:val="18"/>
+                <w:szCs w:val="18"/>
+              </w:rPr>
+              <w:t>line</w:t>
+            </w:r>
+            <w:r>
+              <w:rPr>
+                <w:rFonts w:ascii="Times New Roman" w:hAnsi="Times New Roman" w:cs="Times New Roman"/>
+                <w:sz w:val="18"/>
+                <w:szCs w:val="18"/>
+              </w:rPr>
+              <w:t xml:space="preserve"> 60)</w:t>
+            </w:r>
+            <w:r>
+              <w:rPr>
+                <w:rFonts w:ascii="Times New Roman" w:hAnsi="Times New Roman" w:cs="Times New Roman"/>
+                <w:sz w:val="18"/>
+                <w:szCs w:val="18"/>
+              </w:rPr>
+              <w:t>.</w:t>
             </w:r>
           </w:p>
         </w:tc>
@@ -4356,7 +5014,39 @@
                 <w:sz w:val="18"/>
                 <w:szCs w:val="18"/>
               </w:rPr>
-              <w:t xml:space="preserve">We agree with this comment and thank the reviewer for bringing up this point. We made the corresponding adjustments in the introduction. </w:t>
+              <w:t>We thank the reviewer for bringing up this point</w:t>
+            </w:r>
+            <w:r>
+              <w:rPr>
+                <w:rFonts w:ascii="Times New Roman" w:hAnsi="Times New Roman" w:cs="Times New Roman"/>
+                <w:sz w:val="18"/>
+                <w:szCs w:val="18"/>
+              </w:rPr>
+              <w:t xml:space="preserve"> and </w:t>
+            </w:r>
+            <w:r>
+              <w:rPr>
+                <w:rFonts w:ascii="Times New Roman" w:hAnsi="Times New Roman" w:cs="Times New Roman"/>
+                <w:sz w:val="18"/>
+                <w:szCs w:val="18"/>
+              </w:rPr>
+              <w:t>made the corresponding adjustments in the introduction</w:t>
+            </w:r>
+            <w:r>
+              <w:rPr>
+                <w:rFonts w:ascii="Times New Roman" w:hAnsi="Times New Roman" w:cs="Times New Roman"/>
+                <w:sz w:val="18"/>
+                <w:szCs w:val="18"/>
+              </w:rPr>
+              <w:t xml:space="preserve"> (lines 76-79)</w:t>
+            </w:r>
+            <w:r>
+              <w:rPr>
+                <w:rFonts w:ascii="Times New Roman" w:hAnsi="Times New Roman" w:cs="Times New Roman"/>
+                <w:sz w:val="18"/>
+                <w:szCs w:val="18"/>
+              </w:rPr>
+              <w:t xml:space="preserve">. </w:t>
             </w:r>
           </w:p>
         </w:tc>
@@ -4457,6 +5147,14 @@
               </w:rPr>
               <w:t>m area.</w:t>
             </w:r>
+            <w:r>
+              <w:rPr>
+                <w:rFonts w:ascii="Times New Roman" w:hAnsi="Times New Roman" w:cs="Times New Roman"/>
+                <w:sz w:val="18"/>
+                <w:szCs w:val="18"/>
+              </w:rPr>
+              <w:t xml:space="preserve"> (lines 227-239)</w:t>
+            </w:r>
           </w:p>
         </w:tc>
       </w:tr>
@@ -4507,6 +5205,14 @@
               </w:rPr>
               <w:t>Changed section name to “Differences in salt adaptations likely drove changes in salt-in strategists”</w:t>
             </w:r>
+            <w:r>
+              <w:rPr>
+                <w:rFonts w:ascii="Times New Roman" w:hAnsi="Times New Roman" w:cs="Times New Roman"/>
+                <w:sz w:val="18"/>
+                <w:szCs w:val="18"/>
+              </w:rPr>
+              <w:t xml:space="preserve"> (line 546)</w:t>
+            </w:r>
           </w:p>
         </w:tc>
       </w:tr>
@@ -4571,7 +5277,15 @@
                 <w:sz w:val="18"/>
                 <w:szCs w:val="18"/>
               </w:rPr>
-              <w:t xml:space="preserve"> (Figs 3B, S</w:t>
+              <w:t xml:space="preserve"> (Figs 4</w:t>
+            </w:r>
+            <w:r>
+              <w:rPr>
+                <w:rFonts w:ascii="Times New Roman" w:hAnsi="Times New Roman" w:cs="Times New Roman"/>
+                <w:sz w:val="18"/>
+                <w:szCs w:val="18"/>
+              </w:rPr>
+              <w:t>B, S</w:t>
             </w:r>
             <w:r>
               <w:rPr>
@@ -4700,7 +5414,23 @@
                 <w:sz w:val="18"/>
                 <w:szCs w:val="18"/>
               </w:rPr>
-              <w:t>We added this important discussion to the manuscript.</w:t>
+              <w:t>We added this important discussion to the manuscript</w:t>
+            </w:r>
+            <w:r>
+              <w:rPr>
+                <w:rFonts w:ascii="Times New Roman" w:hAnsi="Times New Roman" w:cs="Times New Roman"/>
+                <w:sz w:val="18"/>
+                <w:szCs w:val="18"/>
+              </w:rPr>
+              <w:t xml:space="preserve"> (lines 780-786)</w:t>
+            </w:r>
+            <w:r>
+              <w:rPr>
+                <w:rFonts w:ascii="Times New Roman" w:hAnsi="Times New Roman" w:cs="Times New Roman"/>
+                <w:sz w:val="18"/>
+                <w:szCs w:val="18"/>
+              </w:rPr>
+              <w:t>.</w:t>
             </w:r>
           </w:p>
         </w:tc>
@@ -4782,23 +5512,79 @@
                 <w:sz w:val="18"/>
                 <w:szCs w:val="18"/>
               </w:rPr>
-              <w:t>fter extensive testing at different coverage cut-offs, we conclude that the overall functional diversity was not affected. We added this information to the end of this section, and added the analysis approach to the Methods section.</w:t>
-            </w:r>
-            <w:r>
-              <w:rPr>
-                <w:rFonts w:ascii="Times New Roman" w:hAnsi="Times New Roman" w:cs="Times New Roman"/>
-                <w:sz w:val="18"/>
-                <w:szCs w:val="18"/>
-              </w:rPr>
-              <w:t xml:space="preserve"> As for the study measuring functional potential as opposed to functioning, we completely agree that this is a major caveat of this analysis. We changed the name of this section to be more precise, and made it more clear that these results are based purely on gene abundance</w:t>
-            </w:r>
-            <w:r>
-              <w:rPr>
-                <w:rFonts w:ascii="Times New Roman" w:hAnsi="Times New Roman" w:cs="Times New Roman"/>
-                <w:sz w:val="18"/>
-                <w:szCs w:val="18"/>
-              </w:rPr>
-              <w:t xml:space="preserve"> (both functional potential results sections)</w:t>
+              <w:t>fter extensive testing at different coverage cut-offs, we conclude that the overall functional diversity was not affected. We added this information to the end of this section</w:t>
+            </w:r>
+            <w:r>
+              <w:rPr>
+                <w:rFonts w:ascii="Times New Roman" w:hAnsi="Times New Roman" w:cs="Times New Roman"/>
+                <w:sz w:val="18"/>
+                <w:szCs w:val="18"/>
+              </w:rPr>
+              <w:t xml:space="preserve"> (lines 657-660)</w:t>
+            </w:r>
+            <w:r>
+              <w:rPr>
+                <w:rFonts w:ascii="Times New Roman" w:hAnsi="Times New Roman" w:cs="Times New Roman"/>
+                <w:sz w:val="18"/>
+                <w:szCs w:val="18"/>
+              </w:rPr>
+              <w:t>, and added the analysis approach to the Methods section</w:t>
+            </w:r>
+            <w:r>
+              <w:rPr>
+                <w:rFonts w:ascii="Times New Roman" w:hAnsi="Times New Roman" w:cs="Times New Roman"/>
+                <w:sz w:val="18"/>
+                <w:szCs w:val="18"/>
+              </w:rPr>
+              <w:t xml:space="preserve"> (lines 358-359)</w:t>
+            </w:r>
+            <w:r>
+              <w:rPr>
+                <w:rFonts w:ascii="Times New Roman" w:hAnsi="Times New Roman" w:cs="Times New Roman"/>
+                <w:sz w:val="18"/>
+                <w:szCs w:val="18"/>
+              </w:rPr>
+              <w:t>.</w:t>
+            </w:r>
+            <w:r>
+              <w:rPr>
+                <w:rFonts w:ascii="Times New Roman" w:hAnsi="Times New Roman" w:cs="Times New Roman"/>
+                <w:sz w:val="18"/>
+                <w:szCs w:val="18"/>
+              </w:rPr>
+              <w:t xml:space="preserve"> As for the study measuring functional potential as opposed to functioning, we completely agree that this is a major caveat of this analysis. We changed the name of this section to be more precise</w:t>
+            </w:r>
+            <w:r>
+              <w:rPr>
+                <w:rFonts w:ascii="Times New Roman" w:hAnsi="Times New Roman" w:cs="Times New Roman"/>
+                <w:sz w:val="18"/>
+                <w:szCs w:val="18"/>
+              </w:rPr>
+              <w:t xml:space="preserve"> (line 636)</w:t>
+            </w:r>
+            <w:r>
+              <w:rPr>
+                <w:rFonts w:ascii="Times New Roman" w:hAnsi="Times New Roman" w:cs="Times New Roman"/>
+                <w:sz w:val="18"/>
+                <w:szCs w:val="18"/>
+              </w:rPr>
+              <w:t>, and made it more clear that these results are based purely on gene abundance</w:t>
+            </w:r>
+            <w:r>
+              <w:rPr>
+                <w:rFonts w:ascii="Times New Roman" w:hAnsi="Times New Roman" w:cs="Times New Roman"/>
+                <w:sz w:val="18"/>
+                <w:szCs w:val="18"/>
+              </w:rPr>
+              <w:t xml:space="preserve"> </w:t>
+            </w:r>
+            <w:r>
+              <w:rPr>
+                <w:rFonts w:ascii="Times New Roman" w:hAnsi="Times New Roman" w:cs="Times New Roman"/>
+                <w:sz w:val="18"/>
+                <w:szCs w:val="18"/>
+              </w:rPr>
+              <w:t>(lines 647-650)</w:t>
             </w:r>
             <w:r>
               <w:rPr>
@@ -4964,7 +5750,23 @@
                 <w:sz w:val="18"/>
                 <w:szCs w:val="18"/>
               </w:rPr>
-              <w:t xml:space="preserve">gn DNA on this study. </w:t>
+              <w:t>gn DNA on this study</w:t>
+            </w:r>
+            <w:r>
+              <w:rPr>
+                <w:rFonts w:ascii="Times New Roman" w:hAnsi="Times New Roman" w:cs="Times New Roman"/>
+                <w:sz w:val="18"/>
+                <w:szCs w:val="18"/>
+              </w:rPr>
+              <w:t xml:space="preserve"> (lines 780-786)</w:t>
+            </w:r>
+            <w:r>
+              <w:rPr>
+                <w:rFonts w:ascii="Times New Roman" w:hAnsi="Times New Roman" w:cs="Times New Roman"/>
+                <w:sz w:val="18"/>
+                <w:szCs w:val="18"/>
+              </w:rPr>
+              <w:t xml:space="preserve">. </w:t>
             </w:r>
           </w:p>
           <w:p>
@@ -4997,15 +5799,47 @@
                 <w:sz w:val="18"/>
                 <w:szCs w:val="18"/>
               </w:rPr>
-              <w:t>see Metho</w:t>
-            </w:r>
-            <w:r>
-              <w:rPr>
-                <w:rFonts w:ascii="Times New Roman" w:hAnsi="Times New Roman" w:cs="Times New Roman"/>
-                <w:sz w:val="18"/>
-                <w:szCs w:val="18"/>
-              </w:rPr>
-              <w:t>ds; Fig S</w:t>
+              <w:t>see</w:t>
+            </w:r>
+            <w:r>
+              <w:rPr>
+                <w:rFonts w:ascii="Times New Roman" w:hAnsi="Times New Roman" w:cs="Times New Roman"/>
+                <w:sz w:val="18"/>
+                <w:szCs w:val="18"/>
+              </w:rPr>
+              <w:t xml:space="preserve"> line 172,</w:t>
+            </w:r>
+            <w:r>
+              <w:rPr>
+                <w:rFonts w:ascii="Times New Roman" w:hAnsi="Times New Roman" w:cs="Times New Roman"/>
+                <w:sz w:val="18"/>
+                <w:szCs w:val="18"/>
+              </w:rPr>
+              <w:t xml:space="preserve"> </w:t>
+            </w:r>
+            <w:r>
+              <w:rPr>
+                <w:rFonts w:ascii="Times New Roman" w:hAnsi="Times New Roman" w:cs="Times New Roman"/>
+                <w:sz w:val="18"/>
+                <w:szCs w:val="18"/>
+              </w:rPr>
+              <w:t>lines</w:t>
+            </w:r>
+            <w:r>
+              <w:rPr>
+                <w:rFonts w:ascii="Times New Roman" w:hAnsi="Times New Roman" w:cs="Times New Roman"/>
+                <w:sz w:val="18"/>
+                <w:szCs w:val="18"/>
+              </w:rPr>
+              <w:t xml:space="preserve"> 218-224, and</w:t>
+            </w:r>
+            <w:r>
+              <w:rPr>
+                <w:rFonts w:ascii="Times New Roman" w:hAnsi="Times New Roman" w:cs="Times New Roman"/>
+                <w:sz w:val="18"/>
+                <w:szCs w:val="18"/>
+              </w:rPr>
+              <w:t xml:space="preserve"> Fig S</w:t>
             </w:r>
             <w:r>
               <w:rPr>
@@ -5097,31 +5931,37 @@
               </w:rPr>
               <w:t xml:space="preserve"> Fig. </w:t>
             </w:r>
-            <w:proofErr w:type="gramStart"/>
-            <w:r>
-              <w:rPr>
-                <w:rFonts w:ascii="Times New Roman" w:hAnsi="Times New Roman" w:cs="Times New Roman"/>
-                <w:sz w:val="18"/>
-                <w:szCs w:val="18"/>
-              </w:rPr>
-              <w:t xml:space="preserve">2 </w:t>
-            </w:r>
-            <w:r>
-              <w:rPr>
-                <w:rFonts w:ascii="Times New Roman" w:hAnsi="Times New Roman" w:cs="Times New Roman"/>
-                <w:sz w:val="18"/>
-                <w:szCs w:val="18"/>
-              </w:rPr>
-              <w:t xml:space="preserve"> in</w:t>
-            </w:r>
-            <w:proofErr w:type="gramEnd"/>
-            <w:r>
-              <w:rPr>
-                <w:rFonts w:ascii="Times New Roman" w:hAnsi="Times New Roman" w:cs="Times New Roman"/>
-                <w:sz w:val="18"/>
-                <w:szCs w:val="18"/>
-              </w:rPr>
-              <w:t xml:space="preserve"> the main text</w:t>
+            <w:r>
+              <w:rPr>
+                <w:rFonts w:ascii="Times New Roman" w:hAnsi="Times New Roman" w:cs="Times New Roman"/>
+                <w:sz w:val="18"/>
+                <w:szCs w:val="18"/>
+              </w:rPr>
+              <w:t>1</w:t>
+            </w:r>
+            <w:r>
+              <w:rPr>
+                <w:rFonts w:ascii="Times New Roman" w:hAnsi="Times New Roman" w:cs="Times New Roman"/>
+                <w:sz w:val="18"/>
+                <w:szCs w:val="18"/>
+              </w:rPr>
+              <w:t xml:space="preserve"> </w:t>
+            </w:r>
+            <w:r>
+              <w:rPr>
+                <w:rFonts w:ascii="Times New Roman" w:hAnsi="Times New Roman" w:cs="Times New Roman"/>
+                <w:sz w:val="18"/>
+                <w:szCs w:val="18"/>
+              </w:rPr>
+              <w:t>in the main text</w:t>
+            </w:r>
+            <w:r>
+              <w:rPr>
+                <w:rFonts w:ascii="Times New Roman" w:hAnsi="Times New Roman" w:cs="Times New Roman"/>
+                <w:sz w:val="18"/>
+                <w:szCs w:val="18"/>
+              </w:rPr>
+              <w:t xml:space="preserve"> (line 1177)</w:t>
             </w:r>
             <w:r>
               <w:rPr>
@@ -5137,7 +5977,23 @@
                 <w:sz w:val="18"/>
                 <w:szCs w:val="18"/>
               </w:rPr>
-              <w:t xml:space="preserve"> Fig S</w:t>
+              <w:t xml:space="preserve"> Fig </w:t>
+            </w:r>
+            <w:r>
+              <w:rPr>
+                <w:rFonts w:ascii="Times New Roman" w:hAnsi="Times New Roman" w:cs="Times New Roman"/>
+                <w:sz w:val="18"/>
+                <w:szCs w:val="18"/>
+              </w:rPr>
+              <w:t xml:space="preserve">S1 now shows an image of halite nodules, and </w:t>
+            </w:r>
+            <w:r>
+              <w:rPr>
+                <w:rFonts w:ascii="Times New Roman" w:hAnsi="Times New Roman" w:cs="Times New Roman"/>
+                <w:sz w:val="18"/>
+                <w:szCs w:val="18"/>
+              </w:rPr>
+              <w:t>S</w:t>
             </w:r>
             <w:r>
               <w:rPr>
@@ -5153,7 +6009,33 @@
                 <w:sz w:val="18"/>
                 <w:szCs w:val="18"/>
               </w:rPr>
-              <w:t xml:space="preserve"> now shows the climate data for the time series, as requested by Referee #1.</w:t>
+              <w:t xml:space="preserve"> now shows the climate data for the time series, as requested by Referee #1</w:t>
+            </w:r>
+            <w:r>
+              <w:rPr>
+                <w:rFonts w:ascii="Times New Roman" w:hAnsi="Times New Roman" w:cs="Times New Roman"/>
+                <w:sz w:val="18"/>
+                <w:szCs w:val="18"/>
+              </w:rPr>
+              <w:t xml:space="preserve"> (see sup. files</w:t>
+            </w:r>
+            <w:bookmarkStart w:id="0" w:name="_GoBack"/>
+            <w:bookmarkEnd w:id="0"/>
+            <w:r>
+              <w:rPr>
+                <w:rFonts w:ascii="Times New Roman" w:hAnsi="Times New Roman" w:cs="Times New Roman"/>
+                <w:sz w:val="18"/>
+                <w:szCs w:val="18"/>
+              </w:rPr>
+              <w:t>)</w:t>
+            </w:r>
+            <w:r>
+              <w:rPr>
+                <w:rFonts w:ascii="Times New Roman" w:hAnsi="Times New Roman" w:cs="Times New Roman"/>
+                <w:sz w:val="18"/>
+                <w:szCs w:val="18"/>
+              </w:rPr>
+              <w:t>.</w:t>
             </w:r>
           </w:p>
         </w:tc>

</xml_diff>

<commit_message>
submitted responces to ISMEJ
</commit_message>
<xml_diff>
--- a/ISMEJ_submission/Reviewer responses.docx
+++ b/ISMEJ_submission/Reviewer responses.docx
@@ -110,7 +110,17 @@
           <w:sz w:val="18"/>
           <w:szCs w:val="18"/>
         </w:rPr>
-        <w:t xml:space="preserve"> Disabling comments/tracked changes will change the line numbering.</w:t>
+        <w:t xml:space="preserve"> Disabling comments/tracked changes will change the l</w:t>
+      </w:r>
+      <w:bookmarkStart w:id="0" w:name="_GoBack"/>
+      <w:bookmarkEnd w:id="0"/>
+      <w:r>
+        <w:rPr>
+          <w:rFonts w:ascii="Times New Roman" w:hAnsi="Times New Roman" w:cs="Times New Roman"/>
+          <w:sz w:val="18"/>
+          <w:szCs w:val="18"/>
+        </w:rPr>
+        <w:t>ine numbering.</w:t>
       </w:r>
     </w:p>
     <w:p>
@@ -2668,7 +2678,7 @@
                 <w:sz w:val="18"/>
                 <w:szCs w:val="18"/>
               </w:rPr>
-              <w:t>html plots in D</w:t>
+              <w:t>D</w:t>
             </w:r>
             <w:r>
               <w:rPr>
@@ -2684,7 +2694,15 @@
                 <w:sz w:val="18"/>
                 <w:szCs w:val="18"/>
               </w:rPr>
-              <w:t xml:space="preserve"> S2 and S3</w:t>
+              <w:t xml:space="preserve"> S</w:t>
+            </w:r>
+            <w:r>
+              <w:rPr>
+                <w:rFonts w:ascii="Times New Roman" w:hAnsi="Times New Roman" w:cs="Times New Roman"/>
+                <w:sz w:val="18"/>
+                <w:szCs w:val="18"/>
+              </w:rPr>
+              <w:t>1</w:t>
             </w:r>
             <w:r>
               <w:rPr>
@@ -2954,23 +2972,23 @@
                 <w:sz w:val="18"/>
                 <w:szCs w:val="18"/>
               </w:rPr>
-              <w:t xml:space="preserve"> (html plots in Data S2 </w:t>
-            </w:r>
-            <w:r>
-              <w:rPr>
-                <w:rFonts w:ascii="Times New Roman" w:hAnsi="Times New Roman" w:cs="Times New Roman"/>
-                <w:sz w:val="18"/>
-                <w:szCs w:val="18"/>
-              </w:rPr>
-              <w:t xml:space="preserve">and </w:t>
-            </w:r>
-            <w:r>
-              <w:rPr>
-                <w:rFonts w:ascii="Times New Roman" w:hAnsi="Times New Roman" w:cs="Times New Roman"/>
-                <w:sz w:val="18"/>
-                <w:szCs w:val="18"/>
-              </w:rPr>
-              <w:t>S3)</w:t>
+              <w:t xml:space="preserve"> (</w:t>
+            </w:r>
+            <w:r>
+              <w:rPr>
+                <w:rFonts w:ascii="Times New Roman" w:hAnsi="Times New Roman" w:cs="Times New Roman"/>
+                <w:sz w:val="18"/>
+                <w:szCs w:val="18"/>
+              </w:rPr>
+              <w:t>Data S1</w:t>
+            </w:r>
+            <w:r>
+              <w:rPr>
+                <w:rFonts w:ascii="Times New Roman" w:hAnsi="Times New Roman" w:cs="Times New Roman"/>
+                <w:sz w:val="18"/>
+                <w:szCs w:val="18"/>
+              </w:rPr>
+              <w:t>)</w:t>
             </w:r>
             <w:r>
               <w:rPr>
@@ -2979,6 +2997,32 @@
                 <w:szCs w:val="18"/>
               </w:rPr>
               <w:t>.</w:t>
+            </w:r>
+            <w:r>
+              <w:rPr>
+                <w:rFonts w:ascii="Times New Roman" w:hAnsi="Times New Roman" w:cs="Times New Roman"/>
+                <w:sz w:val="18"/>
+                <w:szCs w:val="18"/>
+              </w:rPr>
+              <w:t xml:space="preserve"> Data S1 file is best viewed in </w:t>
+            </w:r>
+            <w:proofErr w:type="spellStart"/>
+            <w:r>
+              <w:rPr>
+                <w:rFonts w:ascii="Times New Roman" w:hAnsi="Times New Roman" w:cs="Times New Roman"/>
+                <w:sz w:val="18"/>
+                <w:szCs w:val="18"/>
+              </w:rPr>
+              <w:t>xlsx</w:t>
+            </w:r>
+            <w:proofErr w:type="spellEnd"/>
+            <w:r>
+              <w:rPr>
+                <w:rFonts w:ascii="Times New Roman" w:hAnsi="Times New Roman" w:cs="Times New Roman"/>
+                <w:sz w:val="18"/>
+                <w:szCs w:val="18"/>
+              </w:rPr>
+              <w:t xml:space="preserve"> format.</w:t>
             </w:r>
           </w:p>
           <w:p>
@@ -3323,16 +3367,7 @@
                 <w:sz w:val="18"/>
                 <w:szCs w:val="18"/>
               </w:rPr>
-              <w:t xml:space="preserve">e added several supplementary data </w:t>
-            </w:r>
-            <w:proofErr w:type="gramStart"/>
-            <w:r>
-              <w:rPr>
-                <w:rFonts w:ascii="Times New Roman" w:hAnsi="Times New Roman" w:cs="Times New Roman"/>
-                <w:sz w:val="18"/>
-                <w:szCs w:val="18"/>
-              </w:rPr>
-              <w:t>files</w:t>
+              <w:t>e added several supplementary data files</w:t>
             </w:r>
             <w:r>
               <w:rPr>
@@ -3348,16 +3383,7 @@
                 <w:sz w:val="18"/>
                 <w:szCs w:val="18"/>
               </w:rPr>
-              <w:t>.</w:t>
-            </w:r>
-            <w:proofErr w:type="gramEnd"/>
-            <w:r>
-              <w:rPr>
-                <w:rFonts w:ascii="Times New Roman" w:hAnsi="Times New Roman" w:cs="Times New Roman"/>
-                <w:sz w:val="18"/>
-                <w:szCs w:val="18"/>
-              </w:rPr>
-              <w:t xml:space="preserve"> Data S1 contains the OTU tables of both Site 1 and Site 2 with OTU representative sequences, taxonomy, and abundances</w:t>
+              <w:t xml:space="preserve"> Data S1 contains the OTU tables of both Site 1 and Site 2 with OTU representative sequences, taxonomy, abundances</w:t>
             </w:r>
             <w:r>
               <w:rPr>
@@ -3373,23 +3399,57 @@
                 <w:sz w:val="18"/>
                 <w:szCs w:val="18"/>
               </w:rPr>
-              <w:t>. Data S2 and S3 include the raw OTU information,</w:t>
-            </w:r>
-            <w:r>
-              <w:rPr>
-                <w:rFonts w:ascii="Times New Roman" w:hAnsi="Times New Roman" w:cs="Times New Roman"/>
-                <w:sz w:val="18"/>
-                <w:szCs w:val="18"/>
-              </w:rPr>
-              <w:t xml:space="preserve"> and </w:t>
-            </w:r>
-            <w:r>
-              <w:rPr>
-                <w:rFonts w:ascii="Times New Roman" w:hAnsi="Times New Roman" w:cs="Times New Roman"/>
-                <w:sz w:val="18"/>
-                <w:szCs w:val="18"/>
-              </w:rPr>
-              <w:t xml:space="preserve">interactive stacked bar plots of the community across time timelines for both sites. Data S4 contains details about MAG taxonomy, statistics, and abundance.  </w:t>
+              <w:t>, and</w:t>
+            </w:r>
+            <w:r>
+              <w:rPr>
+                <w:rFonts w:ascii="Times New Roman" w:hAnsi="Times New Roman" w:cs="Times New Roman"/>
+                <w:sz w:val="18"/>
+                <w:szCs w:val="18"/>
+              </w:rPr>
+              <w:t xml:space="preserve"> stacked bar plots of the community across time</w:t>
+            </w:r>
+            <w:r>
+              <w:rPr>
+                <w:rFonts w:ascii="Times New Roman" w:hAnsi="Times New Roman" w:cs="Times New Roman"/>
+                <w:sz w:val="18"/>
+                <w:szCs w:val="18"/>
+              </w:rPr>
+              <w:t>. Data S2</w:t>
+            </w:r>
+            <w:r>
+              <w:rPr>
+                <w:rFonts w:ascii="Times New Roman" w:hAnsi="Times New Roman" w:cs="Times New Roman"/>
+                <w:sz w:val="18"/>
+                <w:szCs w:val="18"/>
+              </w:rPr>
+              <w:t xml:space="preserve"> contains details about MAG taxono</w:t>
+            </w:r>
+            <w:r>
+              <w:rPr>
+                <w:rFonts w:ascii="Times New Roman" w:hAnsi="Times New Roman" w:cs="Times New Roman"/>
+                <w:sz w:val="18"/>
+                <w:szCs w:val="18"/>
+              </w:rPr>
+              <w:t xml:space="preserve">my, statistics, and abundance. Data S1 and S2 files are best viewed in </w:t>
+            </w:r>
+            <w:proofErr w:type="spellStart"/>
+            <w:r>
+              <w:rPr>
+                <w:rFonts w:ascii="Times New Roman" w:hAnsi="Times New Roman" w:cs="Times New Roman"/>
+                <w:sz w:val="18"/>
+                <w:szCs w:val="18"/>
+              </w:rPr>
+              <w:t>xlsx</w:t>
+            </w:r>
+            <w:proofErr w:type="spellEnd"/>
+            <w:r>
+              <w:rPr>
+                <w:rFonts w:ascii="Times New Roman" w:hAnsi="Times New Roman" w:cs="Times New Roman"/>
+                <w:sz w:val="18"/>
+                <w:szCs w:val="18"/>
+              </w:rPr>
+              <w:t xml:space="preserve"> format.</w:t>
             </w:r>
           </w:p>
         </w:tc>
@@ -4624,25 +4684,7 @@
                 <w:sz w:val="18"/>
                 <w:szCs w:val="18"/>
               </w:rPr>
-              <w:t xml:space="preserve">to walk the reader through the figure and </w:t>
-            </w:r>
-            <w:proofErr w:type="spellStart"/>
-            <w:r>
-              <w:rPr>
-                <w:rFonts w:ascii="Times New Roman" w:hAnsi="Times New Roman" w:cs="Times New Roman"/>
-                <w:sz w:val="18"/>
-                <w:szCs w:val="18"/>
-              </w:rPr>
-              <w:t>its</w:t>
-            </w:r>
-            <w:proofErr w:type="spellEnd"/>
-            <w:r>
-              <w:rPr>
-                <w:rFonts w:ascii="Times New Roman" w:hAnsi="Times New Roman" w:cs="Times New Roman"/>
-                <w:sz w:val="18"/>
-                <w:szCs w:val="18"/>
-              </w:rPr>
-              <w:t xml:space="preserve"> </w:t>
+              <w:t xml:space="preserve">to walk the reader through the figure and its </w:t>
             </w:r>
             <w:r>
               <w:rPr>
@@ -6017,17 +6059,7 @@
                 <w:sz w:val="18"/>
                 <w:szCs w:val="18"/>
               </w:rPr>
-              <w:t xml:space="preserve"> (see sup. files</w:t>
-            </w:r>
-            <w:bookmarkStart w:id="0" w:name="_GoBack"/>
-            <w:bookmarkEnd w:id="0"/>
-            <w:r>
-              <w:rPr>
-                <w:rFonts w:ascii="Times New Roman" w:hAnsi="Times New Roman" w:cs="Times New Roman"/>
-                <w:sz w:val="18"/>
-                <w:szCs w:val="18"/>
-              </w:rPr>
-              <w:t>)</w:t>
+              <w:t xml:space="preserve"> (see sup. files)</w:t>
             </w:r>
             <w:r>
               <w:rPr>

</xml_diff>